<commit_message>
Added landing page and orderDetails api
</commit_message>
<xml_diff>
--- a/Docs/TwistWallet_V0.docx
+++ b/Docs/TwistWallet_V0.docx
@@ -609,7 +609,33 @@
       <w:proofErr w:type="spellEnd"/>
       <w:proofErr w:type="gramEnd"/>
       <w:r>
-        <w:t>": "rohitchhh@gmail.com",</w:t>
+        <w:t>": "rohitchhh@gmail.com"</w:t>
+      </w:r>
+    </w:p>
+    <w:p>
+      <w:pPr>
+        <w:pStyle w:val="ListParagraph"/>
+      </w:pPr>
+      <w:r>
+        <w:tab/>
+        <w:t>},</w:t>
+      </w:r>
+    </w:p>
+    <w:p>
+      <w:pPr>
+        <w:pStyle w:val="ListParagraph"/>
+      </w:pPr>
+      <w:r>
+        <w:tab/>
+        <w:t>"</w:t>
+      </w:r>
+      <w:proofErr w:type="gramStart"/>
+      <w:r>
+        <w:t>login</w:t>
+      </w:r>
+      <w:proofErr w:type="gramEnd"/>
+      <w:r>
+        <w:t>": {</w:t>
       </w:r>
     </w:p>
     <w:p>
@@ -644,11 +670,6 @@
       <w:pPr>
         <w:pStyle w:val="ListParagraph"/>
       </w:pPr>
-    </w:p>
-    <w:p>
-      <w:pPr>
-        <w:pStyle w:val="ListParagraph"/>
-      </w:pPr>
       <w:r>
         <w:tab/>
         <w:t>}</w:t>
@@ -659,6 +680,7 @@
         <w:pStyle w:val="ListParagraph"/>
       </w:pPr>
       <w:r>
+        <w:lastRenderedPageBreak/>
         <w:t>}</w:t>
       </w:r>
     </w:p>
@@ -666,11 +688,6 @@
       <w:pPr>
         <w:pStyle w:val="ListParagraph"/>
       </w:pPr>
-    </w:p>
-    <w:p>
-      <w:pPr>
-        <w:pStyle w:val="ListParagraph"/>
-      </w:pPr>
       <w:proofErr w:type="gramStart"/>
       <w:r>
         <w:t>Response :</w:t>
@@ -738,6 +755,769 @@
       <w:r>
         <w:t>}</w:t>
       </w:r>
+    </w:p>
+    <w:p>
+      <w:pPr>
+        <w:pStyle w:val="ListParagraph"/>
+      </w:pPr>
+    </w:p>
+    <w:p>
+      <w:pPr>
+        <w:pStyle w:val="ListParagraph"/>
+        <w:numPr>
+          <w:ilvl w:val="0"/>
+          <w:numId w:val="1"/>
+        </w:numPr>
+      </w:pPr>
+      <w:r>
+        <w:t>Reset Password</w:t>
+      </w:r>
+    </w:p>
+    <w:p>
+      <w:pPr>
+        <w:pStyle w:val="ListParagraph"/>
+      </w:pPr>
+    </w:p>
+    <w:p>
+      <w:pPr>
+        <w:pStyle w:val="ListParagraph"/>
+      </w:pPr>
+      <w:proofErr w:type="gramStart"/>
+      <w:r>
+        <w:t>URL :-</w:t>
+      </w:r>
+      <w:proofErr w:type="gramEnd"/>
+      <w:r>
+        <w:t xml:space="preserve"> URL/</w:t>
+      </w:r>
+      <w:proofErr w:type="spellStart"/>
+      <w:r>
+        <w:t>TwistWallet</w:t>
+      </w:r>
+      <w:proofErr w:type="spellEnd"/>
+      <w:r>
+        <w:t>/reset</w:t>
+      </w:r>
+    </w:p>
+    <w:p>
+      <w:pPr>
+        <w:pStyle w:val="ListParagraph"/>
+      </w:pPr>
+    </w:p>
+    <w:p>
+      <w:pPr>
+        <w:pStyle w:val="ListParagraph"/>
+      </w:pPr>
+      <w:proofErr w:type="gramStart"/>
+      <w:r>
+        <w:t>Request :</w:t>
+      </w:r>
+      <w:proofErr w:type="gramEnd"/>
+      <w:r>
+        <w:t xml:space="preserve">- </w:t>
+      </w:r>
+    </w:p>
+    <w:p>
+      <w:pPr>
+        <w:pStyle w:val="ListParagraph"/>
+      </w:pPr>
+    </w:p>
+    <w:p>
+      <w:pPr>
+        <w:pStyle w:val="ListParagraph"/>
+      </w:pPr>
+      <w:r>
+        <w:t>{</w:t>
+      </w:r>
+    </w:p>
+    <w:p>
+      <w:pPr>
+        <w:pStyle w:val="ListParagraph"/>
+      </w:pPr>
+      <w:r>
+        <w:tab/>
+        <w:t>"</w:t>
+      </w:r>
+      <w:proofErr w:type="gramStart"/>
+      <w:r>
+        <w:t>user</w:t>
+      </w:r>
+      <w:proofErr w:type="gramEnd"/>
+      <w:r>
+        <w:t>": {</w:t>
+      </w:r>
+    </w:p>
+    <w:p>
+      <w:pPr>
+        <w:pStyle w:val="ListParagraph"/>
+      </w:pPr>
+      <w:r>
+        <w:tab/>
+      </w:r>
+      <w:r>
+        <w:tab/>
+      </w:r>
+      <w:r>
+        <w:t>"</w:t>
+      </w:r>
+      <w:proofErr w:type="spellStart"/>
+      <w:proofErr w:type="gramStart"/>
+      <w:r>
+        <w:t>userId</w:t>
+      </w:r>
+      <w:proofErr w:type="spellEnd"/>
+      <w:proofErr w:type="gramEnd"/>
+      <w:r>
+        <w:t>" :  1</w:t>
+      </w:r>
+    </w:p>
+    <w:p>
+      <w:pPr>
+        <w:pStyle w:val="ListParagraph"/>
+      </w:pPr>
+      <w:r>
+        <w:tab/>
+        <w:t>},</w:t>
+      </w:r>
+    </w:p>
+    <w:p>
+      <w:pPr>
+        <w:pStyle w:val="ListParagraph"/>
+      </w:pPr>
+      <w:r>
+        <w:tab/>
+        <w:t>"</w:t>
+      </w:r>
+      <w:proofErr w:type="gramStart"/>
+      <w:r>
+        <w:t>login</w:t>
+      </w:r>
+      <w:proofErr w:type="gramEnd"/>
+      <w:r>
+        <w:t>": {</w:t>
+      </w:r>
+    </w:p>
+    <w:p>
+      <w:pPr>
+        <w:pStyle w:val="ListParagraph"/>
+      </w:pPr>
+      <w:r>
+        <w:tab/>
+      </w:r>
+      <w:r>
+        <w:tab/>
+        <w:t>"</w:t>
+      </w:r>
+      <w:proofErr w:type="gramStart"/>
+      <w:r>
+        <w:t>password</w:t>
+      </w:r>
+      <w:proofErr w:type="gramEnd"/>
+      <w:r>
+        <w:t>": "</w:t>
+      </w:r>
+      <w:proofErr w:type="spellStart"/>
+      <w:r>
+        <w:t>rohit</w:t>
+      </w:r>
+      <w:proofErr w:type="spellEnd"/>
+      <w:r>
+        <w:t>"</w:t>
+      </w:r>
+    </w:p>
+    <w:p>
+      <w:pPr>
+        <w:pStyle w:val="ListParagraph"/>
+      </w:pPr>
+      <w:r>
+        <w:tab/>
+        <w:t>}</w:t>
+      </w:r>
+    </w:p>
+    <w:p>
+      <w:pPr>
+        <w:pStyle w:val="ListParagraph"/>
+      </w:pPr>
+      <w:r>
+        <w:t>}</w:t>
+      </w:r>
+    </w:p>
+    <w:p>
+      <w:pPr>
+        <w:pStyle w:val="ListParagraph"/>
+      </w:pPr>
+      <w:proofErr w:type="gramStart"/>
+      <w:r>
+        <w:t>Response :</w:t>
+      </w:r>
+      <w:proofErr w:type="gramEnd"/>
+      <w:r>
+        <w:t>-</w:t>
+      </w:r>
+    </w:p>
+    <w:p>
+      <w:pPr>
+        <w:pStyle w:val="ListParagraph"/>
+      </w:pPr>
+    </w:p>
+    <w:p>
+      <w:pPr>
+        <w:pStyle w:val="ListParagraph"/>
+      </w:pPr>
+      <w:r>
+        <w:t>{</w:t>
+      </w:r>
+    </w:p>
+    <w:p>
+      <w:pPr>
+        <w:pStyle w:val="ListParagraph"/>
+      </w:pPr>
+      <w:r>
+        <w:tab/>
+        <w:t>"</w:t>
+      </w:r>
+      <w:proofErr w:type="spellStart"/>
+      <w:proofErr w:type="gramStart"/>
+      <w:r>
+        <w:t>resultDesc</w:t>
+      </w:r>
+      <w:proofErr w:type="spellEnd"/>
+      <w:proofErr w:type="gramEnd"/>
+      <w:r>
+        <w:t>": "Success",</w:t>
+      </w:r>
+    </w:p>
+    <w:p>
+      <w:pPr>
+        <w:pStyle w:val="ListParagraph"/>
+      </w:pPr>
+      <w:r>
+        <w:tab/>
+        <w:t>"</w:t>
+      </w:r>
+      <w:proofErr w:type="spellStart"/>
+      <w:proofErr w:type="gramStart"/>
+      <w:r>
+        <w:t>resultCode</w:t>
+      </w:r>
+      <w:proofErr w:type="spellEnd"/>
+      <w:proofErr w:type="gramEnd"/>
+      <w:r>
+        <w:t>": 1</w:t>
+      </w:r>
+    </w:p>
+    <w:p>
+      <w:pPr>
+        <w:pStyle w:val="ListParagraph"/>
+      </w:pPr>
+      <w:r>
+        <w:t>}</w:t>
+      </w:r>
+    </w:p>
+    <w:p>
+      <w:pPr>
+        <w:pStyle w:val="ListParagraph"/>
+      </w:pPr>
+    </w:p>
+    <w:p>
+      <w:pPr>
+        <w:pStyle w:val="ListParagraph"/>
+        <w:numPr>
+          <w:ilvl w:val="0"/>
+          <w:numId w:val="1"/>
+        </w:numPr>
+      </w:pPr>
+      <w:proofErr w:type="spellStart"/>
+      <w:r>
+        <w:t>PlaceOrder</w:t>
+      </w:r>
+      <w:proofErr w:type="spellEnd"/>
+    </w:p>
+    <w:p>
+      <w:pPr>
+        <w:pStyle w:val="ListParagraph"/>
+      </w:pPr>
+      <w:proofErr w:type="gramStart"/>
+      <w:r>
+        <w:t>URL :-</w:t>
+      </w:r>
+      <w:proofErr w:type="gramEnd"/>
+      <w:r>
+        <w:t xml:space="preserve"> URL/</w:t>
+      </w:r>
+      <w:proofErr w:type="spellStart"/>
+      <w:r>
+        <w:t>TwistWallet</w:t>
+      </w:r>
+      <w:proofErr w:type="spellEnd"/>
+      <w:r>
+        <w:t>/</w:t>
+      </w:r>
+      <w:r>
+        <w:t xml:space="preserve"> </w:t>
+      </w:r>
+      <w:proofErr w:type="spellStart"/>
+      <w:r>
+        <w:t>placeOrder</w:t>
+      </w:r>
+      <w:proofErr w:type="spellEnd"/>
+    </w:p>
+    <w:p>
+      <w:pPr>
+        <w:ind w:left="360" w:firstLine="360"/>
+      </w:pPr>
+      <w:proofErr w:type="gramStart"/>
+      <w:r>
+        <w:t>Request :</w:t>
+      </w:r>
+      <w:proofErr w:type="gramEnd"/>
+      <w:r>
+        <w:t xml:space="preserve">- </w:t>
+      </w:r>
+    </w:p>
+    <w:p>
+      <w:pPr>
+        <w:pStyle w:val="ListParagraph"/>
+      </w:pPr>
+    </w:p>
+    <w:p>
+      <w:pPr>
+        <w:pStyle w:val="ListParagraph"/>
+      </w:pPr>
+      <w:r>
+        <w:t>{</w:t>
+      </w:r>
+    </w:p>
+    <w:p>
+      <w:pPr>
+        <w:pStyle w:val="ListParagraph"/>
+      </w:pPr>
+      <w:r>
+        <w:tab/>
+        <w:t>"</w:t>
+      </w:r>
+      <w:proofErr w:type="spellStart"/>
+      <w:proofErr w:type="gramStart"/>
+      <w:r>
+        <w:t>orderDetails</w:t>
+      </w:r>
+      <w:proofErr w:type="spellEnd"/>
+      <w:proofErr w:type="gramEnd"/>
+      <w:r>
+        <w:t>": {</w:t>
+      </w:r>
+    </w:p>
+    <w:p>
+      <w:pPr>
+        <w:pStyle w:val="ListParagraph"/>
+      </w:pPr>
+      <w:r>
+        <w:tab/>
+      </w:r>
+      <w:r>
+        <w:tab/>
+        <w:t>"</w:t>
+      </w:r>
+      <w:proofErr w:type="gramStart"/>
+      <w:r>
+        <w:t>user</w:t>
+      </w:r>
+      <w:proofErr w:type="gramEnd"/>
+      <w:r>
+        <w:t>": {</w:t>
+      </w:r>
+    </w:p>
+    <w:p>
+      <w:pPr>
+        <w:pStyle w:val="ListParagraph"/>
+      </w:pPr>
+      <w:r>
+        <w:tab/>
+      </w:r>
+      <w:r>
+        <w:tab/>
+      </w:r>
+      <w:r>
+        <w:tab/>
+        <w:t>"</w:t>
+      </w:r>
+      <w:proofErr w:type="spellStart"/>
+      <w:proofErr w:type="gramStart"/>
+      <w:r>
+        <w:t>userId</w:t>
+      </w:r>
+      <w:proofErr w:type="spellEnd"/>
+      <w:proofErr w:type="gramEnd"/>
+      <w:r>
+        <w:t>": 7,</w:t>
+      </w:r>
+    </w:p>
+    <w:p>
+      <w:pPr>
+        <w:pStyle w:val="ListParagraph"/>
+      </w:pPr>
+      <w:r>
+        <w:tab/>
+      </w:r>
+      <w:r>
+        <w:tab/>
+      </w:r>
+      <w:r>
+        <w:tab/>
+        <w:t>"</w:t>
+      </w:r>
+      <w:proofErr w:type="spellStart"/>
+      <w:proofErr w:type="gramStart"/>
+      <w:r>
+        <w:t>firstName</w:t>
+      </w:r>
+      <w:proofErr w:type="spellEnd"/>
+      <w:proofErr w:type="gramEnd"/>
+      <w:r>
+        <w:t>": "</w:t>
+      </w:r>
+      <w:proofErr w:type="spellStart"/>
+      <w:r>
+        <w:t>Sahil</w:t>
+      </w:r>
+      <w:proofErr w:type="spellEnd"/>
+      <w:r>
+        <w:t>",</w:t>
+      </w:r>
+    </w:p>
+    <w:p>
+      <w:pPr>
+        <w:pStyle w:val="ListParagraph"/>
+      </w:pPr>
+      <w:r>
+        <w:tab/>
+      </w:r>
+      <w:r>
+        <w:tab/>
+      </w:r>
+      <w:r>
+        <w:tab/>
+        <w:t>"</w:t>
+      </w:r>
+      <w:proofErr w:type="spellStart"/>
+      <w:proofErr w:type="gramStart"/>
+      <w:r>
+        <w:t>lastName</w:t>
+      </w:r>
+      <w:proofErr w:type="spellEnd"/>
+      <w:proofErr w:type="gramEnd"/>
+      <w:r>
+        <w:t>": "Kumar",</w:t>
+      </w:r>
+    </w:p>
+    <w:p>
+      <w:pPr>
+        <w:pStyle w:val="ListParagraph"/>
+      </w:pPr>
+      <w:r>
+        <w:t xml:space="preserve">            </w:t>
+      </w:r>
+      <w:r>
+        <w:tab/>
+      </w:r>
+      <w:r>
+        <w:tab/>
+      </w:r>
+      <w:r>
+        <w:tab/>
+      </w:r>
+      <w:r>
+        <w:t xml:space="preserve">  "emailAddress":"sahil12@yopmail.com",</w:t>
+      </w:r>
+    </w:p>
+    <w:p>
+      <w:pPr>
+        <w:pStyle w:val="ListParagraph"/>
+      </w:pPr>
+      <w:r>
+        <w:tab/>
+      </w:r>
+      <w:r>
+        <w:tab/>
+      </w:r>
+      <w:r>
+        <w:tab/>
+        <w:t>"</w:t>
+      </w:r>
+      <w:proofErr w:type="spellStart"/>
+      <w:proofErr w:type="gramStart"/>
+      <w:r>
+        <w:t>mobileNumber</w:t>
+      </w:r>
+      <w:proofErr w:type="spellEnd"/>
+      <w:proofErr w:type="gramEnd"/>
+      <w:r>
+        <w:t>": "8950268953",</w:t>
+      </w:r>
+    </w:p>
+    <w:p>
+      <w:pPr>
+        <w:pStyle w:val="ListParagraph"/>
+      </w:pPr>
+      <w:r>
+        <w:tab/>
+      </w:r>
+      <w:r>
+        <w:tab/>
+      </w:r>
+      <w:r>
+        <w:tab/>
+        <w:t>"</w:t>
+      </w:r>
+      <w:proofErr w:type="gramStart"/>
+      <w:r>
+        <w:t>address</w:t>
+      </w:r>
+      <w:proofErr w:type="gramEnd"/>
+      <w:r>
+        <w:t>": "a-123",</w:t>
+      </w:r>
+    </w:p>
+    <w:p>
+      <w:pPr>
+        <w:pStyle w:val="ListParagraph"/>
+      </w:pPr>
+      <w:r>
+        <w:tab/>
+      </w:r>
+      <w:r>
+        <w:tab/>
+      </w:r>
+      <w:r>
+        <w:tab/>
+        <w:t>"</w:t>
+      </w:r>
+      <w:proofErr w:type="spellStart"/>
+      <w:proofErr w:type="gramStart"/>
+      <w:r>
+        <w:t>postelCode</w:t>
+      </w:r>
+      <w:proofErr w:type="spellEnd"/>
+      <w:proofErr w:type="gramEnd"/>
+      <w:r>
+        <w:t>": 201301</w:t>
+      </w:r>
+    </w:p>
+    <w:p>
+      <w:pPr>
+        <w:pStyle w:val="ListParagraph"/>
+      </w:pPr>
+      <w:r>
+        <w:tab/>
+      </w:r>
+      <w:r>
+        <w:tab/>
+        <w:t>},</w:t>
+      </w:r>
+    </w:p>
+    <w:p>
+      <w:pPr>
+        <w:pStyle w:val="ListParagraph"/>
+      </w:pPr>
+      <w:r>
+        <w:lastRenderedPageBreak/>
+        <w:tab/>
+      </w:r>
+      <w:r>
+        <w:tab/>
+        <w:t>"</w:t>
+      </w:r>
+      <w:proofErr w:type="gramStart"/>
+      <w:r>
+        <w:t>seller</w:t>
+      </w:r>
+      <w:proofErr w:type="gramEnd"/>
+      <w:r>
+        <w:t>": {</w:t>
+      </w:r>
+    </w:p>
+    <w:p>
+      <w:pPr>
+        <w:pStyle w:val="ListParagraph"/>
+      </w:pPr>
+      <w:r>
+        <w:tab/>
+      </w:r>
+      <w:r>
+        <w:tab/>
+      </w:r>
+      <w:r>
+        <w:tab/>
+        <w:t>"</w:t>
+      </w:r>
+      <w:proofErr w:type="spellStart"/>
+      <w:proofErr w:type="gramStart"/>
+      <w:r>
+        <w:t>sellerId</w:t>
+      </w:r>
+      <w:proofErr w:type="spellEnd"/>
+      <w:proofErr w:type="gramEnd"/>
+      <w:r>
+        <w:t>": 1</w:t>
+      </w:r>
+    </w:p>
+    <w:p>
+      <w:pPr>
+        <w:pStyle w:val="ListParagraph"/>
+      </w:pPr>
+      <w:r>
+        <w:tab/>
+      </w:r>
+      <w:r>
+        <w:tab/>
+        <w:t>},</w:t>
+      </w:r>
+    </w:p>
+    <w:p>
+      <w:pPr>
+        <w:pStyle w:val="ListParagraph"/>
+      </w:pPr>
+      <w:r>
+        <w:tab/>
+      </w:r>
+      <w:r>
+        <w:tab/>
+        <w:t>"</w:t>
+      </w:r>
+      <w:proofErr w:type="spellStart"/>
+      <w:proofErr w:type="gramStart"/>
+      <w:r>
+        <w:t>orderInfo</w:t>
+      </w:r>
+      <w:proofErr w:type="spellEnd"/>
+      <w:proofErr w:type="gramEnd"/>
+      <w:r>
+        <w:t>": "productCode:1",</w:t>
+      </w:r>
+    </w:p>
+    <w:p>
+      <w:pPr>
+        <w:pStyle w:val="ListParagraph"/>
+      </w:pPr>
+      <w:r>
+        <w:tab/>
+      </w:r>
+      <w:r>
+        <w:tab/>
+        <w:t xml:space="preserve">  "</w:t>
+      </w:r>
+      <w:proofErr w:type="gramStart"/>
+      <w:r>
+        <w:t>amount</w:t>
+      </w:r>
+      <w:proofErr w:type="gramEnd"/>
+      <w:r>
+        <w:t>":"100.00"</w:t>
+      </w:r>
+    </w:p>
+    <w:p>
+      <w:pPr>
+        <w:pStyle w:val="ListParagraph"/>
+      </w:pPr>
+      <w:r>
+        <w:tab/>
+        <w:t>}</w:t>
+      </w:r>
+    </w:p>
+    <w:p>
+      <w:pPr>
+        <w:pStyle w:val="ListParagraph"/>
+      </w:pPr>
+    </w:p>
+    <w:p>
+      <w:pPr>
+        <w:pStyle w:val="ListParagraph"/>
+      </w:pPr>
+      <w:r>
+        <w:t>}</w:t>
+      </w:r>
+    </w:p>
+    <w:p>
+      <w:pPr>
+        <w:pStyle w:val="ListParagraph"/>
+      </w:pPr>
+    </w:p>
+    <w:p>
+      <w:pPr>
+        <w:pStyle w:val="ListParagraph"/>
+      </w:pPr>
+      <w:proofErr w:type="gramStart"/>
+      <w:r>
+        <w:t>Response :</w:t>
+      </w:r>
+      <w:proofErr w:type="gramEnd"/>
+      <w:r>
+        <w:t>-</w:t>
+      </w:r>
+    </w:p>
+    <w:p>
+      <w:pPr>
+        <w:pStyle w:val="ListParagraph"/>
+      </w:pPr>
+    </w:p>
+    <w:p>
+      <w:pPr>
+        <w:pStyle w:val="ListParagraph"/>
+      </w:pPr>
+      <w:r>
+        <w:t>{</w:t>
+      </w:r>
+    </w:p>
+    <w:p>
+      <w:pPr>
+        <w:pStyle w:val="ListParagraph"/>
+      </w:pPr>
+      <w:r>
+        <w:tab/>
+        <w:t>"</w:t>
+      </w:r>
+      <w:proofErr w:type="spellStart"/>
+      <w:proofErr w:type="gramStart"/>
+      <w:r>
+        <w:t>resultDesc</w:t>
+      </w:r>
+      <w:proofErr w:type="spellEnd"/>
+      <w:proofErr w:type="gramEnd"/>
+      <w:r>
+        <w:t>": "Success",</w:t>
+      </w:r>
+    </w:p>
+    <w:p>
+      <w:pPr>
+        <w:pStyle w:val="ListParagraph"/>
+      </w:pPr>
+      <w:r>
+        <w:tab/>
+        <w:t>"</w:t>
+      </w:r>
+      <w:proofErr w:type="spellStart"/>
+      <w:proofErr w:type="gramStart"/>
+      <w:r>
+        <w:t>resultCode</w:t>
+      </w:r>
+      <w:proofErr w:type="spellEnd"/>
+      <w:proofErr w:type="gramEnd"/>
+      <w:r>
+        <w:t>": 1</w:t>
+      </w:r>
+    </w:p>
+    <w:p>
+      <w:pPr>
+        <w:pStyle w:val="ListParagraph"/>
+      </w:pPr>
+      <w:r>
+        <w:t>}</w:t>
+      </w:r>
+    </w:p>
+    <w:p>
+      <w:pPr>
+        <w:pStyle w:val="ListParagraph"/>
+      </w:pPr>
       <w:bookmarkStart w:id="0" w:name="_GoBack"/>
       <w:bookmarkEnd w:id="0"/>
     </w:p>

</xml_diff>